<commit_message>
make easier to run
</commit_message>
<xml_diff>
--- a/Integrating Computational Tools into Foreign Policy - submission.docx
+++ b/Integrating Computational Tools into Foreign Policy - submission.docx
@@ -750,7 +750,21 @@
         <w:rPr>
           <w:rFonts w:ascii="Times New Roman" w:hAnsi="Times New Roman" w:cs="Times New Roman"/>
         </w:rPr>
-        <w:t xml:space="preserve">Experiences in the </w:t>
+        <w:t>Experience</w:t>
+      </w:r>
+      <w:r>
+        <w:rPr>
+          <w:rFonts w:ascii="Times New Roman" w:hAnsi="Times New Roman" w:cs="Times New Roman"/>
+        </w:rPr>
+        <w:t>s</w:t>
+      </w:r>
+      <w:bookmarkStart w:id="1" w:name="_GoBack"/>
+      <w:bookmarkEnd w:id="1"/>
+      <w:r>
+        <w:rPr>
+          <w:rFonts w:ascii="Times New Roman" w:hAnsi="Times New Roman" w:cs="Times New Roman"/>
+        </w:rPr>
+        <w:t xml:space="preserve"> in the </w:t>
       </w:r>
       <w:r>
         <w:rPr>
@@ -11014,8 +11028,6 @@
         </w:rPr>
         <w:t>references</w:t>
       </w:r>
-      <w:bookmarkStart w:id="1" w:name="_GoBack"/>
-      <w:bookmarkEnd w:id="1"/>
     </w:p>
     <w:p>
       <w:pPr>
@@ -14811,7 +14823,7 @@
   <w:style w:type="paragraph" w:default="1" w:styleId="Normal">
     <w:name w:val="Normal"/>
     <w:qFormat/>
-    <w:rsid w:val="00BE710D"/>
+    <w:rsid w:val="000655A4"/>
     <w:pPr>
       <w:spacing w:after="160" w:line="259" w:lineRule="auto"/>
     </w:pPr>
@@ -15025,7 +15037,7 @@
     <w:uiPriority w:val="1"/>
     <w:semiHidden/>
     <w:unhideWhenUsed/>
-    <w:rsid w:val="00BE710D"/>
+    <w:rsid w:val="000655A4"/>
   </w:style>
   <w:style w:type="table" w:default="1" w:styleId="TableNormal">
     <w:name w:val="Normal Table"/>
@@ -15047,7 +15059,7 @@
     <w:uiPriority w:val="99"/>
     <w:semiHidden/>
     <w:unhideWhenUsed/>
-    <w:rsid w:val="00BE710D"/>
+    <w:rsid w:val="000655A4"/>
   </w:style>
   <w:style w:type="paragraph" w:styleId="NormalIndent">
     <w:name w:val="Normal Indent"/>
@@ -16527,7 +16539,7 @@
 </file>
 
 <file path=customXml/itemProps1.xml><?xml version="1.0" encoding="utf-8"?>
-<ds:datastoreItem xmlns:ds="http://schemas.openxmlformats.org/officeDocument/2006/customXml" ds:itemID="{5D5CC603-7E4E-4AC7-909E-331F0D5E5694}">
+<ds:datastoreItem xmlns:ds="http://schemas.openxmlformats.org/officeDocument/2006/customXml" ds:itemID="{74CCD5D5-EB29-4854-9ADA-17C854C3FD67}">
   <ds:schemaRefs>
     <ds:schemaRef ds:uri="http://schemas.openxmlformats.org/officeDocument/2006/bibliography"/>
   </ds:schemaRefs>

</xml_diff>